<commit_message>
jan 20 documentation updated
</commit_message>
<xml_diff>
--- a/FE-Details/documentation.docx
+++ b/FE-Details/documentation.docx
@@ -483,13 +483,7 @@
                           </w:p>
                           <w:p>
                             <w:r>
-                              <w:t xml:space="preserve">Placeholder: Enter The </w:t>
-                            </w:r>
-                            <w:r>
-                              <w:t xml:space="preserve">Description </w:t>
-                            </w:r>
-                            <w:r>
-                              <w:t xml:space="preserve"> </w:t>
+                              <w:t xml:space="preserve">Placeholder: Enter The Description  </w:t>
                             </w:r>
                           </w:p>
                           <w:p>
@@ -499,24 +493,12 @@
                           </w:p>
                           <w:p>
                             <w:r>
-                              <w:t xml:space="preserve"> Maximum Character:</w:t>
-                            </w:r>
-                            <w:r>
-                              <w:t xml:space="preserve"> nil</w:t>
-                            </w:r>
-                            <w:r>
-                              <w:t xml:space="preserve"> </w:t>
+                              <w:t xml:space="preserve"> Maximum Character: nil </w:t>
                             </w:r>
                           </w:p>
                           <w:p>
                             <w:r>
-                              <w:t xml:space="preserve">Required: </w:t>
-                            </w:r>
-                            <w:r>
-                              <w:t xml:space="preserve"> no</w:t>
-                            </w:r>
-                            <w:r>
-                              <w:t xml:space="preserve"> </w:t>
+                              <w:t xml:space="preserve">Required:  no </w:t>
                             </w:r>
                           </w:p>
                           <w:p>
@@ -617,13 +599,7 @@
                     </w:p>
                     <w:p>
                       <w:r>
-                        <w:t xml:space="preserve">Placeholder: Enter The </w:t>
-                      </w:r>
-                      <w:r>
-                        <w:t xml:space="preserve">Description </w:t>
-                      </w:r>
-                      <w:r>
-                        <w:t xml:space="preserve"> </w:t>
+                        <w:t xml:space="preserve">Placeholder: Enter The Description  </w:t>
                       </w:r>
                     </w:p>
                     <w:p>
@@ -633,24 +609,12 @@
                     </w:p>
                     <w:p>
                       <w:r>
-                        <w:t xml:space="preserve"> Maximum Character:</w:t>
-                      </w:r>
-                      <w:r>
-                        <w:t xml:space="preserve"> nil</w:t>
-                      </w:r>
-                      <w:r>
-                        <w:t xml:space="preserve"> </w:t>
+                        <w:t xml:space="preserve"> Maximum Character: nil </w:t>
                       </w:r>
                     </w:p>
                     <w:p>
                       <w:r>
-                        <w:t xml:space="preserve">Required: </w:t>
-                      </w:r>
-                      <w:r>
-                        <w:t xml:space="preserve"> no</w:t>
-                      </w:r>
-                      <w:r>
-                        <w:t xml:space="preserve"> </w:t>
+                        <w:t xml:space="preserve">Required:  no </w:t>
                       </w:r>
                     </w:p>
                     <w:p>
@@ -1160,6 +1124,10 @@
     <w:p>
       <w:pPr>
         <w:pStyle w:val="ListParagraph"/>
+        <w:rPr>
+          <w:b/>
+          <w:bCs/>
+        </w:rPr>
       </w:pPr>
     </w:p>
     <w:p>
@@ -1237,27 +1205,12 @@
                           </w:p>
                           <w:p>
                             <w:r>
-                              <w:t xml:space="preserve">Input Type: </w:t>
-                            </w:r>
-                            <w:r>
-                              <w:t>Drop Down</w:t>
-                            </w:r>
-                            <w:r>
-                              <w:t xml:space="preserve"> </w:t>
+                              <w:t xml:space="preserve">Input Type: Drop Down </w:t>
                             </w:r>
                           </w:p>
                           <w:p>
                             <w:r>
-                              <w:t>value</w:t>
-                            </w:r>
-                            <w:r>
-                              <w:t xml:space="preserve">: </w:t>
-                            </w:r>
-                            <w:r>
-                              <w:t>The first input type in the list of Inputs .</w:t>
-                            </w:r>
-                            <w:r>
-                              <w:t xml:space="preserve">  </w:t>
+                              <w:t xml:space="preserve">value: The first input type in the list of Inputs .  </w:t>
                             </w:r>
                           </w:p>
                           <w:p>
@@ -1309,27 +1262,12 @@
                     </w:p>
                     <w:p>
                       <w:r>
-                        <w:t xml:space="preserve">Input Type: </w:t>
-                      </w:r>
-                      <w:r>
-                        <w:t>Drop Down</w:t>
-                      </w:r>
-                      <w:r>
-                        <w:t xml:space="preserve"> </w:t>
+                        <w:t xml:space="preserve">Input Type: Drop Down </w:t>
                       </w:r>
                     </w:p>
                     <w:p>
                       <w:r>
-                        <w:t>value</w:t>
-                      </w:r>
-                      <w:r>
-                        <w:t xml:space="preserve">: </w:t>
-                      </w:r>
-                      <w:r>
-                        <w:t>The first input type in the list of Inputs .</w:t>
-                      </w:r>
-                      <w:r>
-                        <w:t xml:space="preserve">  </w:t>
+                        <w:t xml:space="preserve">value: The first input type in the list of Inputs .  </w:t>
                       </w:r>
                     </w:p>
                     <w:p>
@@ -1422,16 +1360,7 @@
                           </w:p>
                           <w:p>
                             <w:r>
-                              <w:t>Placeholder</w:t>
-                            </w:r>
-                            <w:r>
-                              <w:t xml:space="preserve">: </w:t>
-                            </w:r>
-                            <w:r>
-                              <w:t xml:space="preserve">Enter the question </w:t>
-                            </w:r>
-                            <w:r>
-                              <w:t xml:space="preserve"> </w:t>
+                              <w:t xml:space="preserve">Placeholder: Enter the question  </w:t>
                             </w:r>
                           </w:p>
                           <w:p>
@@ -1441,13 +1370,7 @@
                           </w:p>
                           <w:p>
                             <w:r>
-                              <w:t xml:space="preserve"> Maximum Character: </w:t>
-                            </w:r>
-                            <w:r>
-                              <w:t>nil</w:t>
-                            </w:r>
-                            <w:r>
-                              <w:t xml:space="preserve"> </w:t>
+                              <w:t xml:space="preserve"> Maximum Character: nil </w:t>
                             </w:r>
                           </w:p>
                           <w:p>
@@ -1549,16 +1472,7 @@
                     </w:p>
                     <w:p>
                       <w:r>
-                        <w:t>Placeholder</w:t>
-                      </w:r>
-                      <w:r>
-                        <w:t xml:space="preserve">: </w:t>
-                      </w:r>
-                      <w:r>
-                        <w:t xml:space="preserve">Enter the question </w:t>
-                      </w:r>
-                      <w:r>
-                        <w:t xml:space="preserve"> </w:t>
+                        <w:t xml:space="preserve">Placeholder: Enter the question  </w:t>
                       </w:r>
                     </w:p>
                     <w:p>
@@ -1568,13 +1482,7 @@
                     </w:p>
                     <w:p>
                       <w:r>
-                        <w:t xml:space="preserve"> Maximum Character: </w:t>
-                      </w:r>
-                      <w:r>
-                        <w:t>nil</w:t>
-                      </w:r>
-                      <w:r>
-                        <w:t xml:space="preserve"> </w:t>
+                        <w:t xml:space="preserve"> Maximum Character: nil </w:t>
                       </w:r>
                     </w:p>
                     <w:p>
@@ -1727,8 +1635,94 @@
     <w:p/>
     <w:p/>
     <w:p>
-      <w:r>
+      <w:pPr>
+        <w:rPr>
+          <w:b/>
+          <w:bCs/>
+        </w:rPr>
+      </w:pPr>
+      <w:r>
+        <w:rPr>
+          <w:b/>
+          <w:bCs/>
+        </w:rPr>
         <w:lastRenderedPageBreak/>
+        <w:t>Image as a input type</w:t>
+      </w:r>
+      <w:r>
+        <w:rPr>
+          <w:b/>
+          <w:bCs/>
+        </w:rPr>
+        <w:t>:</w:t>
+      </w:r>
+    </w:p>
+    <w:p>
+      <w:pPr>
+        <w:pStyle w:val="ListParagraph"/>
+        <w:numPr>
+          <w:ilvl w:val="0"/>
+          <w:numId w:val="10"/>
+        </w:numPr>
+      </w:pPr>
+      <w:r>
+        <w:t xml:space="preserve">Image file format Such as </w:t>
+      </w:r>
+      <w:r>
+        <w:t>.jpg, .jpeg, .png</w:t>
+      </w:r>
+    </w:p>
+    <w:p>
+      <w:pPr>
+        <w:pStyle w:val="ListParagraph"/>
+        <w:numPr>
+          <w:ilvl w:val="0"/>
+          <w:numId w:val="10"/>
+        </w:numPr>
+      </w:pPr>
+      <w:r>
+        <w:t>File size limited to 5 MB</w:t>
+      </w:r>
+    </w:p>
+    <w:p>
+      <w:pPr>
+        <w:pStyle w:val="ListParagraph"/>
+        <w:numPr>
+          <w:ilvl w:val="0"/>
+          <w:numId w:val="10"/>
+        </w:numPr>
+      </w:pPr>
+      <w:r>
+        <w:t>Only a single file can be uploaded, if there is a need of deleting this file and another file being added, then user is able to do it.</w:t>
+      </w:r>
+    </w:p>
+    <w:p>
+      <w:pPr>
+        <w:pStyle w:val="ListParagraph"/>
+        <w:numPr>
+          <w:ilvl w:val="0"/>
+          <w:numId w:val="10"/>
+        </w:numPr>
+      </w:pPr>
+      <w:r>
+        <w:t>File names should be only in alphanumeric</w:t>
+      </w:r>
+    </w:p>
+    <w:p>
+      <w:pPr>
+        <w:pStyle w:val="ListParagraph"/>
+        <w:numPr>
+          <w:ilvl w:val="0"/>
+          <w:numId w:val="10"/>
+        </w:numPr>
+      </w:pPr>
+      <w:r>
+        <w:t>Basic validations</w:t>
+      </w:r>
+    </w:p>
+    <w:p/>
+    <w:p>
+      <w:r>
         <w:t xml:space="preserve">Each question will be containing a footer for the element. So which has two buttons such as copy and required. </w:t>
       </w:r>
     </w:p>
@@ -1808,15 +1802,201 @@
       <w:r>
         <w:br w:type="textWrapping" w:clear="all"/>
       </w:r>
-      <w:r>
-        <w:rPr>
-          <w:lang w:val="en-US"/>
+    </w:p>
+    <w:p/>
+    <w:p/>
+    <w:p>
+      <w:pPr>
+        <w:jc w:val="center"/>
+        <w:rPr>
+          <w:b/>
+          <w:bCs/>
+        </w:rPr>
+      </w:pPr>
+      <w:r>
+        <w:rPr>
+          <w:b/>
+          <w:bCs/>
+        </w:rPr>
+        <w:t>Navbar in the admin view.</w:t>
+      </w:r>
+    </w:p>
+    <w:p/>
+    <w:p>
+      <w:pPr>
+        <w:rPr>
+          <w:sz w:val="24"/>
+          <w:szCs w:val="24"/>
+        </w:rPr>
+      </w:pPr>
+      <w:r>
+        <w:rPr>
+          <w:sz w:val="24"/>
+          <w:szCs w:val="24"/>
+        </w:rPr>
+        <w:t xml:space="preserve">It contains the </w:t>
+      </w:r>
+    </w:p>
+    <w:p>
+      <w:pPr>
+        <w:pStyle w:val="ListParagraph"/>
+        <w:numPr>
+          <w:ilvl w:val="0"/>
+          <w:numId w:val="11"/>
+        </w:numPr>
+        <w:rPr>
+          <w:sz w:val="24"/>
+          <w:szCs w:val="24"/>
+        </w:rPr>
+      </w:pPr>
+      <w:r>
+        <w:rPr>
+          <w:sz w:val="24"/>
+          <w:szCs w:val="24"/>
+        </w:rPr>
+        <w:t>Logo</w:t>
+      </w:r>
+    </w:p>
+    <w:p>
+      <w:pPr>
+        <w:pStyle w:val="ListParagraph"/>
+        <w:numPr>
+          <w:ilvl w:val="0"/>
+          <w:numId w:val="11"/>
+        </w:numPr>
+        <w:rPr>
+          <w:sz w:val="24"/>
+          <w:szCs w:val="24"/>
+        </w:rPr>
+      </w:pPr>
+      <w:r>
+        <w:rPr>
+          <w:sz w:val="24"/>
+          <w:szCs w:val="24"/>
+        </w:rPr>
+        <w:t>Title of the form</w:t>
+      </w:r>
+    </w:p>
+    <w:p>
+      <w:pPr>
+        <w:pStyle w:val="ListParagraph"/>
+        <w:numPr>
+          <w:ilvl w:val="0"/>
+          <w:numId w:val="11"/>
+        </w:numPr>
+        <w:rPr>
+          <w:sz w:val="24"/>
+          <w:szCs w:val="24"/>
+        </w:rPr>
+      </w:pPr>
+      <w:r>
+        <w:rPr>
+          <w:sz w:val="24"/>
+          <w:szCs w:val="24"/>
+        </w:rPr>
+        <w:t>Publish button</w:t>
+      </w:r>
+    </w:p>
+    <w:p>
+      <w:pPr>
+        <w:pStyle w:val="ListParagraph"/>
+        <w:numPr>
+          <w:ilvl w:val="0"/>
+          <w:numId w:val="11"/>
+        </w:numPr>
+        <w:rPr>
+          <w:sz w:val="24"/>
+          <w:szCs w:val="24"/>
+        </w:rPr>
+      </w:pPr>
+      <w:r>
+        <w:rPr>
+          <w:sz w:val="24"/>
+          <w:szCs w:val="24"/>
+        </w:rPr>
+        <w:t>Settings</w:t>
+      </w:r>
+    </w:p>
+    <w:p>
+      <w:pPr>
+        <w:pStyle w:val="ListParagraph"/>
+        <w:numPr>
+          <w:ilvl w:val="0"/>
+          <w:numId w:val="11"/>
+        </w:numPr>
+        <w:rPr>
+          <w:sz w:val="24"/>
+          <w:szCs w:val="24"/>
+        </w:rPr>
+      </w:pPr>
+      <w:r>
+        <w:rPr>
+          <w:sz w:val="24"/>
+          <w:szCs w:val="24"/>
+        </w:rPr>
+        <w:t>Two routing pages</w:t>
+      </w:r>
+    </w:p>
+    <w:p>
+      <w:pPr>
+        <w:pStyle w:val="ListParagraph"/>
+        <w:numPr>
+          <w:ilvl w:val="1"/>
+          <w:numId w:val="11"/>
+        </w:numPr>
+        <w:rPr>
+          <w:sz w:val="24"/>
+          <w:szCs w:val="24"/>
+        </w:rPr>
+      </w:pPr>
+      <w:r>
+        <w:rPr>
+          <w:sz w:val="24"/>
+          <w:szCs w:val="24"/>
+        </w:rPr>
+        <w:t>Question creation</w:t>
+      </w:r>
+    </w:p>
+    <w:p>
+      <w:pPr>
+        <w:pStyle w:val="ListParagraph"/>
+        <w:numPr>
+          <w:ilvl w:val="1"/>
+          <w:numId w:val="11"/>
+        </w:numPr>
+        <w:rPr>
+          <w:sz w:val="24"/>
+          <w:szCs w:val="24"/>
+        </w:rPr>
+      </w:pPr>
+      <w:r>
+        <w:rPr>
+          <w:sz w:val="24"/>
+          <w:szCs w:val="24"/>
+        </w:rPr>
+        <w:t>Response to the particular survey</w:t>
+      </w:r>
+    </w:p>
+    <w:p>
+      <w:pPr>
+        <w:rPr>
+          <w:sz w:val="24"/>
+          <w:szCs w:val="24"/>
+        </w:rPr>
+      </w:pPr>
+    </w:p>
+    <w:p/>
+    <w:p/>
+    <w:p>
+      <w:r>
+        <w:rPr>
+          <w:noProof/>
         </w:rPr>
         <w:drawing>
-          <wp:inline distT="0" distB="0" distL="0" distR="0" wp14:anchorId="1E6E38FD" wp14:editId="0F1A0A1C">
-            <wp:extent cx="5913120" cy="5924551"/>
-            <wp:effectExtent l="0" t="0" r="0" b="0"/>
-            <wp:docPr id="1277813487" name="Picture 1"/>
+          <wp:inline distT="0" distB="0" distL="0" distR="0" wp14:anchorId="0F8B577F" wp14:editId="6FA85DE1">
+            <wp:extent cx="5724525" cy="857250"/>
+            <wp:effectExtent l="0" t="0" r="9525" b="0"/>
+            <wp:docPr id="12688852" name="Picture 5"/>
             <wp:cNvGraphicFramePr>
               <a:graphicFrameLocks xmlns:a="http://schemas.openxmlformats.org/drawingml/2006/main" noChangeAspect="1"/>
             </wp:cNvGraphicFramePr>
@@ -1824,23 +2004,36 @@
               <a:graphicData uri="http://schemas.openxmlformats.org/drawingml/2006/picture">
                 <pic:pic xmlns:pic="http://schemas.openxmlformats.org/drawingml/2006/picture">
                   <pic:nvPicPr>
-                    <pic:cNvPr id="1277813487" name=""/>
-                    <pic:cNvPicPr/>
+                    <pic:cNvPr id="0" name="Picture 1"/>
+                    <pic:cNvPicPr>
+                      <a:picLocks noChangeAspect="1" noChangeArrowheads="1"/>
+                    </pic:cNvPicPr>
                   </pic:nvPicPr>
                   <pic:blipFill>
-                    <a:blip r:embed="rId8"/>
+                    <a:blip r:embed="rId8" cstate="print">
+                      <a:extLst>
+                        <a:ext uri="{28A0092B-C50C-407E-A947-70E740481C1C}">
+                          <a14:useLocalDpi xmlns:a14="http://schemas.microsoft.com/office/drawing/2010/main" val="0"/>
+                        </a:ext>
+                      </a:extLst>
+                    </a:blip>
+                    <a:srcRect/>
                     <a:stretch>
                       <a:fillRect/>
                     </a:stretch>
                   </pic:blipFill>
-                  <pic:spPr>
+                  <pic:spPr bwMode="auto">
                     <a:xfrm>
                       <a:off x="0" y="0"/>
-                      <a:ext cx="5913971" cy="5925404"/>
+                      <a:ext cx="5729487" cy="857993"/>
                     </a:xfrm>
                     <a:prstGeom prst="rect">
                       <a:avLst/>
                     </a:prstGeom>
+                    <a:noFill/>
+                    <a:ln>
+                      <a:noFill/>
+                    </a:ln>
                   </pic:spPr>
                 </pic:pic>
               </a:graphicData>
@@ -1851,26 +2044,517 @@
     </w:p>
     <w:p>
       <w:r>
-        <w:t>.</w:t>
+        <w:lastRenderedPageBreak/>
+        <w:t>After adding the questions for the particular survey. Admin can publish this survey.</w:t>
       </w:r>
     </w:p>
     <w:p/>
+    <w:p>
+      <w:r>
+        <w:t xml:space="preserve">By publishing it, the questions are going to be saved in the database. Through the </w:t>
+      </w:r>
+      <w:r>
+        <w:t>back-end</w:t>
+      </w:r>
+      <w:r>
+        <w:t xml:space="preserve"> process and now the admin is able to create a new survey or edit survey exists and delete it whenever he/ she wants and users are now able to respond to the survey so the user will be having different layout of front end as the questions are passed from the database as a form.</w:t>
+      </w:r>
+    </w:p>
     <w:p/>
-    <w:p/>
-    <w:p>
-      <w:r>
-        <w:t>After adding the questions for the particular survey. Admin can publish this survey.</w:t>
-      </w:r>
-    </w:p>
-    <w:p/>
-    <w:p>
-      <w:pPr>
-        <w:rPr>
+    <w:p>
+      <w:pPr>
+        <w:jc w:val="center"/>
+        <w:rPr>
+          <w:b/>
+          <w:bCs/>
+          <w:sz w:val="32"/>
+          <w:szCs w:val="32"/>
           <w:lang w:val="en-US"/>
         </w:rPr>
       </w:pPr>
       <w:r>
-        <w:t>By publishing it, the questions are going to be saved in the database. Through the back end process and now the admin is able to create a new survey or edit survey exists and delete it whenever he/ she wants and users are now able to respond to the survey so the user will be having different layout of front end as the questions are passed from the database as a form.</w:t>
+        <w:rPr>
+          <w:b/>
+          <w:bCs/>
+          <w:sz w:val="32"/>
+          <w:szCs w:val="32"/>
+          <w:lang w:val="en-US"/>
+        </w:rPr>
+        <w:t>User view</w:t>
+      </w:r>
+    </w:p>
+    <w:p>
+      <w:pPr>
+        <w:jc w:val="center"/>
+        <w:rPr>
+          <w:b/>
+          <w:bCs/>
+          <w:sz w:val="32"/>
+          <w:szCs w:val="32"/>
+          <w:lang w:val="en-US"/>
+        </w:rPr>
+      </w:pPr>
+    </w:p>
+    <w:p>
+      <w:pPr>
+        <w:rPr>
+          <w:lang w:val="en-US"/>
+        </w:rPr>
+      </w:pPr>
+      <w:r>
+        <w:rPr>
+          <w:lang w:val="en-US"/>
+        </w:rPr>
+        <w:t>The questions and their respective input type options will be loaded from the database, and they will</w:t>
+      </w:r>
+      <w:r>
+        <w:rPr>
+          <w:lang w:val="en-US"/>
+        </w:rPr>
+        <w:t xml:space="preserve"> be used to render a form for the user viewpoint</w:t>
+      </w:r>
+    </w:p>
+    <w:p>
+      <w:pPr>
+        <w:rPr>
+          <w:lang w:val="en-US"/>
+        </w:rPr>
+      </w:pPr>
+    </w:p>
+    <w:p>
+      <w:pPr>
+        <w:rPr>
+          <w:lang w:val="en-US"/>
+        </w:rPr>
+      </w:pPr>
+      <w:r>
+        <w:rPr>
+          <w:lang w:val="en-US"/>
+        </w:rPr>
+        <w:t>The form contains with the beginning of</w:t>
+      </w:r>
+      <w:r>
+        <w:rPr>
+          <w:lang w:val="en-US"/>
+        </w:rPr>
+        <w:t xml:space="preserve"> information and details about the user or the user must have logged in to the survey application and respond to the respective survey</w:t>
+      </w:r>
+    </w:p>
+    <w:p>
+      <w:pPr>
+        <w:rPr>
+          <w:lang w:val="en-US"/>
+        </w:rPr>
+      </w:pPr>
+    </w:p>
+    <w:p>
+      <w:pPr>
+        <w:rPr>
+          <w:lang w:val="en-US"/>
+        </w:rPr>
+      </w:pPr>
+      <w:r>
+        <w:rPr>
+          <w:lang w:val="en-US"/>
+        </w:rPr>
+        <w:t>At the header section of the form, it contains the title of the form, and lets respect descriptions that the admin have added for their particular survey And below that, the particular questions are followed</w:t>
+      </w:r>
+    </w:p>
+    <w:p>
+      <w:pPr>
+        <w:rPr>
+          <w:lang w:val="en-US"/>
+        </w:rPr>
+      </w:pPr>
+      <w:r>
+        <w:rPr>
+          <w:b/>
+          <w:bCs/>
+          <w:noProof/>
+          <w:lang w:val="en-US"/>
+        </w:rPr>
+        <mc:AlternateContent>
+          <mc:Choice Requires="wps">
+            <w:drawing>
+              <wp:anchor distT="45720" distB="45720" distL="114300" distR="114300" simplePos="0" relativeHeight="251668480" behindDoc="0" locked="0" layoutInCell="1" allowOverlap="1" wp14:anchorId="31566D9E" wp14:editId="068F16C4">
+                <wp:simplePos x="0" y="0"/>
+                <wp:positionH relativeFrom="column">
+                  <wp:posOffset>-209112</wp:posOffset>
+                </wp:positionH>
+                <wp:positionV relativeFrom="paragraph">
+                  <wp:posOffset>261161</wp:posOffset>
+                </wp:positionV>
+                <wp:extent cx="2360930" cy="1404620"/>
+                <wp:effectExtent l="0" t="0" r="22860" b="11430"/>
+                <wp:wrapSquare wrapText="bothSides"/>
+                <wp:docPr id="1829010154" name="Text Box 2"/>
+                <wp:cNvGraphicFramePr>
+                  <a:graphicFrameLocks xmlns:a="http://schemas.openxmlformats.org/drawingml/2006/main"/>
+                </wp:cNvGraphicFramePr>
+                <a:graphic xmlns:a="http://schemas.openxmlformats.org/drawingml/2006/main">
+                  <a:graphicData uri="http://schemas.microsoft.com/office/word/2010/wordprocessingShape">
+                    <wps:wsp>
+                      <wps:cNvSpPr txBox="1">
+                        <a:spLocks noChangeArrowheads="1"/>
+                      </wps:cNvSpPr>
+                      <wps:spPr bwMode="auto">
+                        <a:xfrm>
+                          <a:off x="0" y="0"/>
+                          <a:ext cx="2360930" cy="1404620"/>
+                        </a:xfrm>
+                        <a:prstGeom prst="rect">
+                          <a:avLst/>
+                        </a:prstGeom>
+                        <a:solidFill>
+                          <a:srgbClr val="FFFFFF"/>
+                        </a:solidFill>
+                        <a:ln w="9525">
+                          <a:solidFill>
+                            <a:srgbClr val="000000"/>
+                          </a:solidFill>
+                          <a:miter lim="800000"/>
+                          <a:headEnd/>
+                          <a:tailEnd/>
+                        </a:ln>
+                      </wps:spPr>
+                      <wps:txbx>
+                        <w:txbxContent>
+                          <w:p>
+                            <w:r>
+                              <w:t xml:space="preserve">Input Type: Text </w:t>
+                            </w:r>
+                          </w:p>
+                          <w:p>
+                            <w:r>
+                              <w:t xml:space="preserve">Placeholder: Enter the </w:t>
+                            </w:r>
+                            <w:r>
+                              <w:t xml:space="preserve">Answer </w:t>
+                            </w:r>
+                            <w:r>
+                              <w:t xml:space="preserve">  </w:t>
+                            </w:r>
+                          </w:p>
+                          <w:p>
+                            <w:r>
+                              <w:t>Minimum Character: 5</w:t>
+                            </w:r>
+                          </w:p>
+                          <w:p>
+                            <w:r>
+                              <w:t xml:space="preserve"> Maximum Character: nil </w:t>
+                            </w:r>
+                          </w:p>
+                          <w:p>
+                            <w:r>
+                              <w:t xml:space="preserve">Required: Yes </w:t>
+                            </w:r>
+                            <w:r>
+                              <w:t>/no according to the question</w:t>
+                            </w:r>
+                          </w:p>
+                          <w:p>
+                            <w:r>
+                              <w:t xml:space="preserve">Allowed Characters: </w:t>
+                            </w:r>
+                          </w:p>
+                          <w:p>
+                            <w:pPr>
+                              <w:pStyle w:val="ListParagraph"/>
+                              <w:numPr>
+                                <w:ilvl w:val="0"/>
+                                <w:numId w:val="8"/>
+                              </w:numPr>
+                            </w:pPr>
+                            <w:r>
+                              <w:t xml:space="preserve">Alphanumeric </w:t>
+                            </w:r>
+                          </w:p>
+                          <w:p>
+                            <w:pPr>
+                              <w:pStyle w:val="ListParagraph"/>
+                              <w:numPr>
+                                <w:ilvl w:val="0"/>
+                                <w:numId w:val="8"/>
+                              </w:numPr>
+                            </w:pPr>
+                            <w:r>
+                              <w:t xml:space="preserve">Spaces </w:t>
+                            </w:r>
+                          </w:p>
+                          <w:p>
+                            <w:pPr>
+                              <w:pStyle w:val="ListParagraph"/>
+                              <w:numPr>
+                                <w:ilvl w:val="0"/>
+                                <w:numId w:val="8"/>
+                              </w:numPr>
+                            </w:pPr>
+                            <w:r>
+                              <w:t xml:space="preserve">Special Characters </w:t>
+                            </w:r>
+                          </w:p>
+                          <w:p>
+                            <w:r>
+                              <w:t xml:space="preserve">And Basic Validations </w:t>
+                            </w:r>
+                          </w:p>
+                          <w:p/>
+                        </w:txbxContent>
+                      </wps:txbx>
+                      <wps:bodyPr rot="0" vert="horz" wrap="square" lIns="91440" tIns="45720" rIns="91440" bIns="45720" anchor="t" anchorCtr="0">
+                        <a:spAutoFit/>
+                      </wps:bodyPr>
+                    </wps:wsp>
+                  </a:graphicData>
+                </a:graphic>
+                <wp14:sizeRelH relativeFrom="margin">
+                  <wp14:pctWidth>40000</wp14:pctWidth>
+                </wp14:sizeRelH>
+                <wp14:sizeRelV relativeFrom="margin">
+                  <wp14:pctHeight>20000</wp14:pctHeight>
+                </wp14:sizeRelV>
+              </wp:anchor>
+            </w:drawing>
+          </mc:Choice>
+          <mc:Fallback>
+            <w:pict>
+              <v:shape w14:anchorId="31566D9E" id="_x0000_s1030" type="#_x0000_t202" style="position:absolute;margin-left:-16.45pt;margin-top:20.55pt;width:185.9pt;height:110.6pt;z-index:251668480;visibility:visible;mso-wrap-style:square;mso-width-percent:400;mso-height-percent:200;mso-wrap-distance-left:9pt;mso-wrap-distance-top:3.6pt;mso-wrap-distance-right:9pt;mso-wrap-distance-bottom:3.6pt;mso-position-horizontal:absolute;mso-position-horizontal-relative:text;mso-position-vertical:absolute;mso-position-vertical-relative:text;mso-width-percent:400;mso-height-percent:200;mso-width-relative:margin;mso-height-relative:margin;v-text-anchor:top" o:gfxdata="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">
+                <v:textbox style="mso-fit-shape-to-text:t">
+                  <w:txbxContent>
+                    <w:p>
+                      <w:r>
+                        <w:t xml:space="preserve">Input Type: Text </w:t>
+                      </w:r>
+                    </w:p>
+                    <w:p>
+                      <w:r>
+                        <w:t xml:space="preserve">Placeholder: Enter the </w:t>
+                      </w:r>
+                      <w:r>
+                        <w:t xml:space="preserve">Answer </w:t>
+                      </w:r>
+                      <w:r>
+                        <w:t xml:space="preserve">  </w:t>
+                      </w:r>
+                    </w:p>
+                    <w:p>
+                      <w:r>
+                        <w:t>Minimum Character: 5</w:t>
+                      </w:r>
+                    </w:p>
+                    <w:p>
+                      <w:r>
+                        <w:t xml:space="preserve"> Maximum Character: nil </w:t>
+                      </w:r>
+                    </w:p>
+                    <w:p>
+                      <w:r>
+                        <w:t xml:space="preserve">Required: Yes </w:t>
+                      </w:r>
+                      <w:r>
+                        <w:t>/no according to the question</w:t>
+                      </w:r>
+                    </w:p>
+                    <w:p>
+                      <w:r>
+                        <w:t xml:space="preserve">Allowed Characters: </w:t>
+                      </w:r>
+                    </w:p>
+                    <w:p>
+                      <w:pPr>
+                        <w:pStyle w:val="ListParagraph"/>
+                        <w:numPr>
+                          <w:ilvl w:val="0"/>
+                          <w:numId w:val="8"/>
+                        </w:numPr>
+                      </w:pPr>
+                      <w:r>
+                        <w:t xml:space="preserve">Alphanumeric </w:t>
+                      </w:r>
+                    </w:p>
+                    <w:p>
+                      <w:pPr>
+                        <w:pStyle w:val="ListParagraph"/>
+                        <w:numPr>
+                          <w:ilvl w:val="0"/>
+                          <w:numId w:val="8"/>
+                        </w:numPr>
+                      </w:pPr>
+                      <w:r>
+                        <w:t xml:space="preserve">Spaces </w:t>
+                      </w:r>
+                    </w:p>
+                    <w:p>
+                      <w:pPr>
+                        <w:pStyle w:val="ListParagraph"/>
+                        <w:numPr>
+                          <w:ilvl w:val="0"/>
+                          <w:numId w:val="8"/>
+                        </w:numPr>
+                      </w:pPr>
+                      <w:r>
+                        <w:t xml:space="preserve">Special Characters </w:t>
+                      </w:r>
+                    </w:p>
+                    <w:p>
+                      <w:r>
+                        <w:t xml:space="preserve">And Basic Validations </w:t>
+                      </w:r>
+                    </w:p>
+                    <w:p/>
+                  </w:txbxContent>
+                </v:textbox>
+                <w10:wrap type="square"/>
+              </v:shape>
+            </w:pict>
+          </mc:Fallback>
+        </mc:AlternateContent>
+      </w:r>
+      <w:r>
+        <w:rPr>
+          <w:b/>
+          <w:bCs/>
+          <w:lang w:val="en-US"/>
+        </w:rPr>
+        <w:t>For</w:t>
+      </w:r>
+      <w:r>
+        <w:rPr>
+          <w:lang w:val="en-US"/>
+        </w:rPr>
+        <w:t xml:space="preserve"> </w:t>
+      </w:r>
+      <w:r>
+        <w:rPr>
+          <w:b/>
+          <w:bCs/>
+          <w:lang w:val="en-US"/>
+        </w:rPr>
+        <w:t>inputs like paragraph</w:t>
+      </w:r>
+    </w:p>
+    <w:p>
+      <w:pPr>
+        <w:rPr>
+          <w:lang w:val="en-US"/>
+        </w:rPr>
+      </w:pPr>
+    </w:p>
+    <w:p>
+      <w:pPr>
+        <w:rPr>
+          <w:lang w:val="en-US"/>
+        </w:rPr>
+      </w:pPr>
+    </w:p>
+    <w:p>
+      <w:pPr>
+        <w:rPr>
+          <w:lang w:val="en-US"/>
+        </w:rPr>
+      </w:pPr>
+      <w:r>
+        <w:rPr>
+          <w:lang w:val="en-US"/>
+        </w:rPr>
+        <w:t>The user is able to view all the survey that is created by the admin and he/she is able to choose a particular survey for the response</w:t>
+      </w:r>
+    </w:p>
+    <w:p>
+      <w:pPr>
+        <w:rPr>
+          <w:lang w:val="en-US"/>
+        </w:rPr>
+      </w:pPr>
+    </w:p>
+    <w:p>
+      <w:pPr>
+        <w:rPr>
+          <w:lang w:val="en-US"/>
+        </w:rPr>
+      </w:pPr>
+      <w:r>
+        <w:rPr>
+          <w:lang w:val="en-US"/>
+        </w:rPr>
+        <w:t>The form will be containing the questions and its respective input type options Now the user is able to answer the survey</w:t>
+      </w:r>
+    </w:p>
+    <w:p>
+      <w:pPr>
+        <w:rPr>
+          <w:lang w:val="en-US"/>
+        </w:rPr>
+      </w:pPr>
+    </w:p>
+    <w:p>
+      <w:pPr>
+        <w:rPr>
+          <w:lang w:val="en-US"/>
+        </w:rPr>
+      </w:pPr>
+      <w:r>
+        <w:rPr>
+          <w:lang w:val="en-US"/>
+        </w:rPr>
+        <w:t>User have two buttons below the form</w:t>
+      </w:r>
+    </w:p>
+    <w:p>
+      <w:pPr>
+        <w:pStyle w:val="ListParagraph"/>
+        <w:numPr>
+          <w:ilvl w:val="0"/>
+          <w:numId w:val="12"/>
+        </w:numPr>
+        <w:rPr>
+          <w:lang w:val="en-US"/>
+        </w:rPr>
+      </w:pPr>
+      <w:r>
+        <w:rPr>
+          <w:lang w:val="en-US"/>
+        </w:rPr>
+        <w:t>Clear</w:t>
+      </w:r>
+    </w:p>
+    <w:p>
+      <w:pPr>
+        <w:pStyle w:val="ListParagraph"/>
+        <w:numPr>
+          <w:ilvl w:val="0"/>
+          <w:numId w:val="12"/>
+        </w:numPr>
+        <w:rPr>
+          <w:lang w:val="en-US"/>
+        </w:rPr>
+      </w:pPr>
+      <w:r>
+        <w:rPr>
+          <w:lang w:val="en-US"/>
+        </w:rPr>
+        <w:t>Submit</w:t>
+      </w:r>
+    </w:p>
+    <w:p>
+      <w:pPr>
+        <w:rPr>
+          <w:lang w:val="en-US"/>
+        </w:rPr>
+      </w:pPr>
+    </w:p>
+    <w:p>
+      <w:pPr>
+        <w:rPr>
+          <w:lang w:val="en-US"/>
+        </w:rPr>
+      </w:pPr>
+      <w:r>
+        <w:rPr>
+          <w:lang w:val="en-US"/>
+        </w:rPr>
+        <w:t>After submitting the response, this response will be saved with the information from the particular user with their user credentials or user information</w:t>
       </w:r>
     </w:p>
     <w:sectPr>
@@ -1999,6 +2683,119 @@
     </w:lvl>
   </w:abstractNum>
   <w:abstractNum w:abstractNumId="1" w15:restartNumberingAfterBreak="0">
+    <w:nsid w:val="1E4E58E8"/>
+    <w:multiLevelType w:val="hybridMultilevel"/>
+    <w:tmpl w:val="22161562"/>
+    <w:lvl w:ilvl="0" w:tplc="40090001">
+      <w:start w:val="1"/>
+      <w:numFmt w:val="bullet"/>
+      <w:lvlText w:val=""/>
+      <w:lvlJc w:val="left"/>
+      <w:pPr>
+        <w:ind w:left="720" w:hanging="360"/>
+      </w:pPr>
+      <w:rPr>
+        <w:rFonts w:ascii="Symbol" w:hAnsi="Symbol" w:hint="default"/>
+      </w:rPr>
+    </w:lvl>
+    <w:lvl w:ilvl="1" w:tplc="40090003" w:tentative="1">
+      <w:start w:val="1"/>
+      <w:numFmt w:val="bullet"/>
+      <w:lvlText w:val="o"/>
+      <w:lvlJc w:val="left"/>
+      <w:pPr>
+        <w:ind w:left="1440" w:hanging="360"/>
+      </w:pPr>
+      <w:rPr>
+        <w:rFonts w:ascii="Courier New" w:hAnsi="Courier New" w:cs="Courier New" w:hint="default"/>
+      </w:rPr>
+    </w:lvl>
+    <w:lvl w:ilvl="2" w:tplc="40090005" w:tentative="1">
+      <w:start w:val="1"/>
+      <w:numFmt w:val="bullet"/>
+      <w:lvlText w:val=""/>
+      <w:lvlJc w:val="left"/>
+      <w:pPr>
+        <w:ind w:left="2160" w:hanging="360"/>
+      </w:pPr>
+      <w:rPr>
+        <w:rFonts w:ascii="Wingdings" w:hAnsi="Wingdings" w:hint="default"/>
+      </w:rPr>
+    </w:lvl>
+    <w:lvl w:ilvl="3" w:tplc="40090001" w:tentative="1">
+      <w:start w:val="1"/>
+      <w:numFmt w:val="bullet"/>
+      <w:lvlText w:val=""/>
+      <w:lvlJc w:val="left"/>
+      <w:pPr>
+        <w:ind w:left="2880" w:hanging="360"/>
+      </w:pPr>
+      <w:rPr>
+        <w:rFonts w:ascii="Symbol" w:hAnsi="Symbol" w:hint="default"/>
+      </w:rPr>
+    </w:lvl>
+    <w:lvl w:ilvl="4" w:tplc="40090003" w:tentative="1">
+      <w:start w:val="1"/>
+      <w:numFmt w:val="bullet"/>
+      <w:lvlText w:val="o"/>
+      <w:lvlJc w:val="left"/>
+      <w:pPr>
+        <w:ind w:left="3600" w:hanging="360"/>
+      </w:pPr>
+      <w:rPr>
+        <w:rFonts w:ascii="Courier New" w:hAnsi="Courier New" w:cs="Courier New" w:hint="default"/>
+      </w:rPr>
+    </w:lvl>
+    <w:lvl w:ilvl="5" w:tplc="40090005" w:tentative="1">
+      <w:start w:val="1"/>
+      <w:numFmt w:val="bullet"/>
+      <w:lvlText w:val=""/>
+      <w:lvlJc w:val="left"/>
+      <w:pPr>
+        <w:ind w:left="4320" w:hanging="360"/>
+      </w:pPr>
+      <w:rPr>
+        <w:rFonts w:ascii="Wingdings" w:hAnsi="Wingdings" w:hint="default"/>
+      </w:rPr>
+    </w:lvl>
+    <w:lvl w:ilvl="6" w:tplc="40090001" w:tentative="1">
+      <w:start w:val="1"/>
+      <w:numFmt w:val="bullet"/>
+      <w:lvlText w:val=""/>
+      <w:lvlJc w:val="left"/>
+      <w:pPr>
+        <w:ind w:left="5040" w:hanging="360"/>
+      </w:pPr>
+      <w:rPr>
+        <w:rFonts w:ascii="Symbol" w:hAnsi="Symbol" w:hint="default"/>
+      </w:rPr>
+    </w:lvl>
+    <w:lvl w:ilvl="7" w:tplc="40090003" w:tentative="1">
+      <w:start w:val="1"/>
+      <w:numFmt w:val="bullet"/>
+      <w:lvlText w:val="o"/>
+      <w:lvlJc w:val="left"/>
+      <w:pPr>
+        <w:ind w:left="5760" w:hanging="360"/>
+      </w:pPr>
+      <w:rPr>
+        <w:rFonts w:ascii="Courier New" w:hAnsi="Courier New" w:cs="Courier New" w:hint="default"/>
+      </w:rPr>
+    </w:lvl>
+    <w:lvl w:ilvl="8" w:tplc="40090005" w:tentative="1">
+      <w:start w:val="1"/>
+      <w:numFmt w:val="bullet"/>
+      <w:lvlText w:val=""/>
+      <w:lvlJc w:val="left"/>
+      <w:pPr>
+        <w:ind w:left="6480" w:hanging="360"/>
+      </w:pPr>
+      <w:rPr>
+        <w:rFonts w:ascii="Wingdings" w:hAnsi="Wingdings" w:hint="default"/>
+      </w:rPr>
+    </w:lvl>
+  </w:abstractNum>
+  <w:abstractNum w:abstractNumId="2" w15:restartNumberingAfterBreak="0">
     <w:nsid w:val="2D873EF9"/>
     <w:multiLevelType w:val="hybridMultilevel"/>
     <w:tmpl w:val="A9CA181E"/>
@@ -2111,7 +2908,7 @@
       </w:rPr>
     </w:lvl>
   </w:abstractNum>
-  <w:abstractNum w:abstractNumId="2" w15:restartNumberingAfterBreak="0">
+  <w:abstractNum w:abstractNumId="3" w15:restartNumberingAfterBreak="0">
     <w:nsid w:val="3FFB44C0"/>
     <w:multiLevelType w:val="hybridMultilevel"/>
     <w:tmpl w:val="8E40ADCC"/>
@@ -2224,7 +3021,7 @@
       </w:rPr>
     </w:lvl>
   </w:abstractNum>
-  <w:abstractNum w:abstractNumId="3" w15:restartNumberingAfterBreak="0">
+  <w:abstractNum w:abstractNumId="4" w15:restartNumberingAfterBreak="0">
     <w:nsid w:val="4B4C72C8"/>
     <w:multiLevelType w:val="hybridMultilevel"/>
     <w:tmpl w:val="7B502300"/>
@@ -2337,7 +3134,7 @@
       </w:rPr>
     </w:lvl>
   </w:abstractNum>
-  <w:abstractNum w:abstractNumId="4" w15:restartNumberingAfterBreak="0">
+  <w:abstractNum w:abstractNumId="5" w15:restartNumberingAfterBreak="0">
     <w:nsid w:val="4C116F2B"/>
     <w:multiLevelType w:val="hybridMultilevel"/>
     <w:tmpl w:val="FB465876"/>
@@ -2450,7 +3247,7 @@
       </w:rPr>
     </w:lvl>
   </w:abstractNum>
-  <w:abstractNum w:abstractNumId="5" w15:restartNumberingAfterBreak="0">
+  <w:abstractNum w:abstractNumId="6" w15:restartNumberingAfterBreak="0">
     <w:nsid w:val="5E773CC8"/>
     <w:multiLevelType w:val="hybridMultilevel"/>
     <w:tmpl w:val="EA0A33F2"/>
@@ -2563,7 +3360,7 @@
       </w:rPr>
     </w:lvl>
   </w:abstractNum>
-  <w:abstractNum w:abstractNumId="6" w15:restartNumberingAfterBreak="0">
+  <w:abstractNum w:abstractNumId="7" w15:restartNumberingAfterBreak="0">
     <w:nsid w:val="607829A0"/>
     <w:multiLevelType w:val="hybridMultilevel"/>
     <w:tmpl w:val="1D92B112"/>
@@ -2676,7 +3473,7 @@
       </w:rPr>
     </w:lvl>
   </w:abstractNum>
-  <w:abstractNum w:abstractNumId="7" w15:restartNumberingAfterBreak="0">
+  <w:abstractNum w:abstractNumId="8" w15:restartNumberingAfterBreak="0">
     <w:nsid w:val="64F672A1"/>
     <w:multiLevelType w:val="hybridMultilevel"/>
     <w:tmpl w:val="BAE8E8E0"/>
@@ -2789,7 +3586,233 @@
       </w:rPr>
     </w:lvl>
   </w:abstractNum>
-  <w:abstractNum w:abstractNumId="8" w15:restartNumberingAfterBreak="0">
+  <w:abstractNum w:abstractNumId="9" w15:restartNumberingAfterBreak="0">
+    <w:nsid w:val="66395664"/>
+    <w:multiLevelType w:val="hybridMultilevel"/>
+    <w:tmpl w:val="5C14C4EE"/>
+    <w:lvl w:ilvl="0" w:tplc="40090001">
+      <w:start w:val="1"/>
+      <w:numFmt w:val="bullet"/>
+      <w:lvlText w:val=""/>
+      <w:lvlJc w:val="left"/>
+      <w:pPr>
+        <w:ind w:left="720" w:hanging="360"/>
+      </w:pPr>
+      <w:rPr>
+        <w:rFonts w:ascii="Symbol" w:hAnsi="Symbol" w:hint="default"/>
+      </w:rPr>
+    </w:lvl>
+    <w:lvl w:ilvl="1" w:tplc="40090003">
+      <w:start w:val="1"/>
+      <w:numFmt w:val="bullet"/>
+      <w:lvlText w:val="o"/>
+      <w:lvlJc w:val="left"/>
+      <w:pPr>
+        <w:ind w:left="1440" w:hanging="360"/>
+      </w:pPr>
+      <w:rPr>
+        <w:rFonts w:ascii="Courier New" w:hAnsi="Courier New" w:cs="Courier New" w:hint="default"/>
+      </w:rPr>
+    </w:lvl>
+    <w:lvl w:ilvl="2" w:tplc="40090005" w:tentative="1">
+      <w:start w:val="1"/>
+      <w:numFmt w:val="bullet"/>
+      <w:lvlText w:val=""/>
+      <w:lvlJc w:val="left"/>
+      <w:pPr>
+        <w:ind w:left="2160" w:hanging="360"/>
+      </w:pPr>
+      <w:rPr>
+        <w:rFonts w:ascii="Wingdings" w:hAnsi="Wingdings" w:hint="default"/>
+      </w:rPr>
+    </w:lvl>
+    <w:lvl w:ilvl="3" w:tplc="40090001" w:tentative="1">
+      <w:start w:val="1"/>
+      <w:numFmt w:val="bullet"/>
+      <w:lvlText w:val=""/>
+      <w:lvlJc w:val="left"/>
+      <w:pPr>
+        <w:ind w:left="2880" w:hanging="360"/>
+      </w:pPr>
+      <w:rPr>
+        <w:rFonts w:ascii="Symbol" w:hAnsi="Symbol" w:hint="default"/>
+      </w:rPr>
+    </w:lvl>
+    <w:lvl w:ilvl="4" w:tplc="40090003" w:tentative="1">
+      <w:start w:val="1"/>
+      <w:numFmt w:val="bullet"/>
+      <w:lvlText w:val="o"/>
+      <w:lvlJc w:val="left"/>
+      <w:pPr>
+        <w:ind w:left="3600" w:hanging="360"/>
+      </w:pPr>
+      <w:rPr>
+        <w:rFonts w:ascii="Courier New" w:hAnsi="Courier New" w:cs="Courier New" w:hint="default"/>
+      </w:rPr>
+    </w:lvl>
+    <w:lvl w:ilvl="5" w:tplc="40090005" w:tentative="1">
+      <w:start w:val="1"/>
+      <w:numFmt w:val="bullet"/>
+      <w:lvlText w:val=""/>
+      <w:lvlJc w:val="left"/>
+      <w:pPr>
+        <w:ind w:left="4320" w:hanging="360"/>
+      </w:pPr>
+      <w:rPr>
+        <w:rFonts w:ascii="Wingdings" w:hAnsi="Wingdings" w:hint="default"/>
+      </w:rPr>
+    </w:lvl>
+    <w:lvl w:ilvl="6" w:tplc="40090001" w:tentative="1">
+      <w:start w:val="1"/>
+      <w:numFmt w:val="bullet"/>
+      <w:lvlText w:val=""/>
+      <w:lvlJc w:val="left"/>
+      <w:pPr>
+        <w:ind w:left="5040" w:hanging="360"/>
+      </w:pPr>
+      <w:rPr>
+        <w:rFonts w:ascii="Symbol" w:hAnsi="Symbol" w:hint="default"/>
+      </w:rPr>
+    </w:lvl>
+    <w:lvl w:ilvl="7" w:tplc="40090003" w:tentative="1">
+      <w:start w:val="1"/>
+      <w:numFmt w:val="bullet"/>
+      <w:lvlText w:val="o"/>
+      <w:lvlJc w:val="left"/>
+      <w:pPr>
+        <w:ind w:left="5760" w:hanging="360"/>
+      </w:pPr>
+      <w:rPr>
+        <w:rFonts w:ascii="Courier New" w:hAnsi="Courier New" w:cs="Courier New" w:hint="default"/>
+      </w:rPr>
+    </w:lvl>
+    <w:lvl w:ilvl="8" w:tplc="40090005" w:tentative="1">
+      <w:start w:val="1"/>
+      <w:numFmt w:val="bullet"/>
+      <w:lvlText w:val=""/>
+      <w:lvlJc w:val="left"/>
+      <w:pPr>
+        <w:ind w:left="6480" w:hanging="360"/>
+      </w:pPr>
+      <w:rPr>
+        <w:rFonts w:ascii="Wingdings" w:hAnsi="Wingdings" w:hint="default"/>
+      </w:rPr>
+    </w:lvl>
+  </w:abstractNum>
+  <w:abstractNum w:abstractNumId="10" w15:restartNumberingAfterBreak="0">
+    <w:nsid w:val="6A8840E0"/>
+    <w:multiLevelType w:val="hybridMultilevel"/>
+    <w:tmpl w:val="079A0224"/>
+    <w:lvl w:ilvl="0" w:tplc="40090001">
+      <w:start w:val="1"/>
+      <w:numFmt w:val="bullet"/>
+      <w:lvlText w:val=""/>
+      <w:lvlJc w:val="left"/>
+      <w:pPr>
+        <w:ind w:left="720" w:hanging="360"/>
+      </w:pPr>
+      <w:rPr>
+        <w:rFonts w:ascii="Symbol" w:hAnsi="Symbol" w:hint="default"/>
+      </w:rPr>
+    </w:lvl>
+    <w:lvl w:ilvl="1" w:tplc="40090003" w:tentative="1">
+      <w:start w:val="1"/>
+      <w:numFmt w:val="bullet"/>
+      <w:lvlText w:val="o"/>
+      <w:lvlJc w:val="left"/>
+      <w:pPr>
+        <w:ind w:left="1440" w:hanging="360"/>
+      </w:pPr>
+      <w:rPr>
+        <w:rFonts w:ascii="Courier New" w:hAnsi="Courier New" w:cs="Courier New" w:hint="default"/>
+      </w:rPr>
+    </w:lvl>
+    <w:lvl w:ilvl="2" w:tplc="40090005" w:tentative="1">
+      <w:start w:val="1"/>
+      <w:numFmt w:val="bullet"/>
+      <w:lvlText w:val=""/>
+      <w:lvlJc w:val="left"/>
+      <w:pPr>
+        <w:ind w:left="2160" w:hanging="360"/>
+      </w:pPr>
+      <w:rPr>
+        <w:rFonts w:ascii="Wingdings" w:hAnsi="Wingdings" w:hint="default"/>
+      </w:rPr>
+    </w:lvl>
+    <w:lvl w:ilvl="3" w:tplc="40090001" w:tentative="1">
+      <w:start w:val="1"/>
+      <w:numFmt w:val="bullet"/>
+      <w:lvlText w:val=""/>
+      <w:lvlJc w:val="left"/>
+      <w:pPr>
+        <w:ind w:left="2880" w:hanging="360"/>
+      </w:pPr>
+      <w:rPr>
+        <w:rFonts w:ascii="Symbol" w:hAnsi="Symbol" w:hint="default"/>
+      </w:rPr>
+    </w:lvl>
+    <w:lvl w:ilvl="4" w:tplc="40090003" w:tentative="1">
+      <w:start w:val="1"/>
+      <w:numFmt w:val="bullet"/>
+      <w:lvlText w:val="o"/>
+      <w:lvlJc w:val="left"/>
+      <w:pPr>
+        <w:ind w:left="3600" w:hanging="360"/>
+      </w:pPr>
+      <w:rPr>
+        <w:rFonts w:ascii="Courier New" w:hAnsi="Courier New" w:cs="Courier New" w:hint="default"/>
+      </w:rPr>
+    </w:lvl>
+    <w:lvl w:ilvl="5" w:tplc="40090005" w:tentative="1">
+      <w:start w:val="1"/>
+      <w:numFmt w:val="bullet"/>
+      <w:lvlText w:val=""/>
+      <w:lvlJc w:val="left"/>
+      <w:pPr>
+        <w:ind w:left="4320" w:hanging="360"/>
+      </w:pPr>
+      <w:rPr>
+        <w:rFonts w:ascii="Wingdings" w:hAnsi="Wingdings" w:hint="default"/>
+      </w:rPr>
+    </w:lvl>
+    <w:lvl w:ilvl="6" w:tplc="40090001" w:tentative="1">
+      <w:start w:val="1"/>
+      <w:numFmt w:val="bullet"/>
+      <w:lvlText w:val=""/>
+      <w:lvlJc w:val="left"/>
+      <w:pPr>
+        <w:ind w:left="5040" w:hanging="360"/>
+      </w:pPr>
+      <w:rPr>
+        <w:rFonts w:ascii="Symbol" w:hAnsi="Symbol" w:hint="default"/>
+      </w:rPr>
+    </w:lvl>
+    <w:lvl w:ilvl="7" w:tplc="40090003" w:tentative="1">
+      <w:start w:val="1"/>
+      <w:numFmt w:val="bullet"/>
+      <w:lvlText w:val="o"/>
+      <w:lvlJc w:val="left"/>
+      <w:pPr>
+        <w:ind w:left="5760" w:hanging="360"/>
+      </w:pPr>
+      <w:rPr>
+        <w:rFonts w:ascii="Courier New" w:hAnsi="Courier New" w:cs="Courier New" w:hint="default"/>
+      </w:rPr>
+    </w:lvl>
+    <w:lvl w:ilvl="8" w:tplc="40090005" w:tentative="1">
+      <w:start w:val="1"/>
+      <w:numFmt w:val="bullet"/>
+      <w:lvlText w:val=""/>
+      <w:lvlJc w:val="left"/>
+      <w:pPr>
+        <w:ind w:left="6480" w:hanging="360"/>
+      </w:pPr>
+      <w:rPr>
+        <w:rFonts w:ascii="Wingdings" w:hAnsi="Wingdings" w:hint="default"/>
+      </w:rPr>
+    </w:lvl>
+  </w:abstractNum>
+  <w:abstractNum w:abstractNumId="11" w15:restartNumberingAfterBreak="0">
     <w:nsid w:val="7B525A41"/>
     <w:multiLevelType w:val="hybridMultilevel"/>
     <w:tmpl w:val="64E880C2"/>
@@ -2903,31 +3926,40 @@
     </w:lvl>
   </w:abstractNum>
   <w:num w:numId="1" w16cid:durableId="1556087039">
-    <w:abstractNumId w:val="7"/>
+    <w:abstractNumId w:val="8"/>
   </w:num>
   <w:num w:numId="2" w16cid:durableId="899680796">
-    <w:abstractNumId w:val="8"/>
+    <w:abstractNumId w:val="11"/>
   </w:num>
   <w:num w:numId="3" w16cid:durableId="1361205894">
     <w:abstractNumId w:val="0"/>
   </w:num>
   <w:num w:numId="4" w16cid:durableId="1604916263">
+    <w:abstractNumId w:val="6"/>
+  </w:num>
+  <w:num w:numId="5" w16cid:durableId="487281420">
     <w:abstractNumId w:val="5"/>
   </w:num>
-  <w:num w:numId="5" w16cid:durableId="487281420">
+  <w:num w:numId="6" w16cid:durableId="934441172">
+    <w:abstractNumId w:val="3"/>
+  </w:num>
+  <w:num w:numId="7" w16cid:durableId="68893530">
+    <w:abstractNumId w:val="2"/>
+  </w:num>
+  <w:num w:numId="8" w16cid:durableId="1934360907">
     <w:abstractNumId w:val="4"/>
   </w:num>
-  <w:num w:numId="6" w16cid:durableId="934441172">
-    <w:abstractNumId w:val="2"/>
+  <w:num w:numId="9" w16cid:durableId="1423915447">
+    <w:abstractNumId w:val="7"/>
   </w:num>
-  <w:num w:numId="7" w16cid:durableId="68893530">
+  <w:num w:numId="10" w16cid:durableId="1972243071">
+    <w:abstractNumId w:val="10"/>
+  </w:num>
+  <w:num w:numId="11" w16cid:durableId="2058161615">
+    <w:abstractNumId w:val="9"/>
+  </w:num>
+  <w:num w:numId="12" w16cid:durableId="324551638">
     <w:abstractNumId w:val="1"/>
-  </w:num>
-  <w:num w:numId="8" w16cid:durableId="1934360907">
-    <w:abstractNumId w:val="3"/>
-  </w:num>
-  <w:num w:numId="9" w16cid:durableId="1423915447">
-    <w:abstractNumId w:val="6"/>
   </w:num>
 </w:numbering>
 </file>
@@ -3332,6 +4364,7 @@
   <w:style w:type="paragraph" w:default="1" w:styleId="Normal">
     <w:name w:val="Normal"/>
     <w:qFormat/>
+    <w:rsid w:val="00A94853"/>
   </w:style>
   <w:style w:type="paragraph" w:styleId="Heading1">
     <w:name w:val="heading 1"/>
@@ -3535,7 +4568,6 @@
   <w:style w:type="character" w:default="1" w:styleId="DefaultParagraphFont">
     <w:name w:val="Default Paragraph Font"/>
     <w:uiPriority w:val="1"/>
-    <w:semiHidden/>
     <w:unhideWhenUsed/>
   </w:style>
   <w:style w:type="table" w:default="1" w:styleId="TableNormal">

</xml_diff>

<commit_message>
now validation done and working on the user view
</commit_message>
<xml_diff>
--- a/FE-Details/documentation.docx
+++ b/FE-Details/documentation.docx
@@ -38,7 +38,15 @@
     </w:p>
     <w:p>
       <w:r>
-        <w:t>The project is mainly of taking a survey. This survey is created by an admin and after publishing the survey, users are able to respond to the survey So the admin has the privileges to create questions for a survey with different type of inputs.</w:t>
+        <w:t xml:space="preserve">The project is mainly of taking a survey. This survey is created by an admin and after publishing the survey, users are able to respond to the </w:t>
+      </w:r>
+      <w:proofErr w:type="gramStart"/>
+      <w:r>
+        <w:t>survey</w:t>
+      </w:r>
+      <w:proofErr w:type="gramEnd"/>
+      <w:r>
+        <w:t xml:space="preserve"> So the admin has the privileges to create questions for a survey with different type of inputs.</w:t>
       </w:r>
     </w:p>
     <w:p/>
@@ -65,12 +73,21 @@
           <w:numId w:val="1"/>
         </w:numPr>
       </w:pPr>
+      <w:proofErr w:type="gramStart"/>
       <w:r>
         <w:rPr>
           <w:b/>
           <w:bCs/>
         </w:rPr>
-        <w:t xml:space="preserve">Admin : </w:t>
+        <w:t>Admin :</w:t>
+      </w:r>
+      <w:proofErr w:type="gramEnd"/>
+      <w:r>
+        <w:rPr>
+          <w:b/>
+          <w:bCs/>
+        </w:rPr>
+        <w:t xml:space="preserve"> </w:t>
       </w:r>
       <w:r>
         <w:t>Creates the survey</w:t>
@@ -84,24 +101,25 @@
           <w:numId w:val="1"/>
         </w:numPr>
       </w:pPr>
+      <w:proofErr w:type="gramStart"/>
       <w:r>
         <w:rPr>
           <w:b/>
           <w:bCs/>
         </w:rPr>
-        <w:t xml:space="preserve">User : </w:t>
-      </w:r>
-      <w:r>
-        <w:t>Response to the survey</w:t>
-      </w:r>
-    </w:p>
-    <w:p>
-      <w:pPr>
+        <w:t>User :</w:t>
+      </w:r>
+      <w:proofErr w:type="gramEnd"/>
+      <w:r>
         <w:rPr>
           <w:b/>
           <w:bCs/>
         </w:rPr>
-      </w:pPr>
+        <w:t xml:space="preserve"> </w:t>
+      </w:r>
+      <w:r>
+        <w:t>Response to the survey</w:t>
+      </w:r>
     </w:p>
     <w:p>
       <w:pPr>
@@ -110,12 +128,36 @@
           <w:bCs/>
         </w:rPr>
       </w:pPr>
-      <w:r>
+    </w:p>
+    <w:p>
+      <w:pPr>
         <w:rPr>
           <w:b/>
           <w:bCs/>
         </w:rPr>
-        <w:t xml:space="preserve">Stack used : </w:t>
+      </w:pPr>
+      <w:r>
+        <w:rPr>
+          <w:b/>
+          <w:bCs/>
+        </w:rPr>
+        <w:t xml:space="preserve">Stack </w:t>
+      </w:r>
+      <w:proofErr w:type="gramStart"/>
+      <w:r>
+        <w:rPr>
+          <w:b/>
+          <w:bCs/>
+        </w:rPr>
+        <w:t>used :</w:t>
+      </w:r>
+      <w:proofErr w:type="gramEnd"/>
+      <w:r>
+        <w:rPr>
+          <w:b/>
+          <w:bCs/>
+        </w:rPr>
+        <w:t xml:space="preserve"> </w:t>
       </w:r>
     </w:p>
     <w:p>
@@ -373,7 +415,15 @@
     <w:p>
       <w:r>
         <w:lastRenderedPageBreak/>
-        <w:t>On the admin is able to see the response by the individual users</w:t>
+        <w:t xml:space="preserve">On the admin </w:t>
+      </w:r>
+      <w:proofErr w:type="gramStart"/>
+      <w:r>
+        <w:t>is able to</w:t>
+      </w:r>
+      <w:proofErr w:type="gramEnd"/>
+      <w:r>
+        <w:t xml:space="preserve"> see the response by the individual users</w:t>
       </w:r>
     </w:p>
     <w:p/>
@@ -976,8 +1026,13 @@
           <w:numId w:val="7"/>
         </w:numPr>
       </w:pPr>
-      <w:r>
-        <w:t xml:space="preserve">Plus symbol </w:t>
+      <w:proofErr w:type="gramStart"/>
+      <w:r>
+        <w:t>Plus</w:t>
+      </w:r>
+      <w:proofErr w:type="gramEnd"/>
+      <w:r>
+        <w:t xml:space="preserve"> symbol </w:t>
       </w:r>
     </w:p>
     <w:p>
@@ -1047,7 +1102,15 @@
         </w:numPr>
       </w:pPr>
       <w:r>
-        <w:t>A button includes the list of types of input and which is used for the users to select the type of input for that particular question</w:t>
+        <w:t xml:space="preserve">A button includes the list of types of </w:t>
+      </w:r>
+      <w:proofErr w:type="gramStart"/>
+      <w:r>
+        <w:t>input</w:t>
+      </w:r>
+      <w:proofErr w:type="gramEnd"/>
+      <w:r>
+        <w:t xml:space="preserve"> and which is used for the users to select the type of input for that particular question</w:t>
       </w:r>
     </w:p>
     <w:p>
@@ -1060,7 +1123,15 @@
       </w:pPr>
       <w:r>
         <w:lastRenderedPageBreak/>
-        <w:t>After the type of the question the particular input type will be displayed under the question.</w:t>
+        <w:t xml:space="preserve">After the type of the question the </w:t>
+      </w:r>
+      <w:proofErr w:type="gramStart"/>
+      <w:r>
+        <w:t>particular input</w:t>
+      </w:r>
+      <w:proofErr w:type="gramEnd"/>
+      <w:r>
+        <w:t xml:space="preserve"> type will be displayed under the question.</w:t>
       </w:r>
     </w:p>
     <w:p>
@@ -1210,7 +1281,15 @@
                           </w:p>
                           <w:p>
                             <w:r>
-                              <w:t xml:space="preserve">value: The first input type in the list of Inputs .  </w:t>
+                              <w:t xml:space="preserve">value: The first input type in the list of </w:t>
+                            </w:r>
+                            <w:proofErr w:type="gramStart"/>
+                            <w:r>
+                              <w:t>Inputs .</w:t>
+                            </w:r>
+                            <w:proofErr w:type="gramEnd"/>
+                            <w:r>
+                              <w:t xml:space="preserve">  </w:t>
                             </w:r>
                           </w:p>
                           <w:p>
@@ -1267,7 +1346,15 @@
                     </w:p>
                     <w:p>
                       <w:r>
-                        <w:t xml:space="preserve">value: The first input type in the list of Inputs .  </w:t>
+                        <w:t xml:space="preserve">value: The first input type in the list of </w:t>
+                      </w:r>
+                      <w:proofErr w:type="gramStart"/>
+                      <w:r>
+                        <w:t>Inputs .</w:t>
+                      </w:r>
+                      <w:proofErr w:type="gramEnd"/>
+                      <w:r>
+                        <w:t xml:space="preserve">  </w:t>
                       </w:r>
                     </w:p>
                     <w:p>
@@ -1370,7 +1457,13 @@
                           </w:p>
                           <w:p>
                             <w:r>
-                              <w:t xml:space="preserve"> Maximum Character: nil </w:t>
+                              <w:t xml:space="preserve"> Maximum Character: </w:t>
+                            </w:r>
+                            <w:r>
+                              <w:t>2000</w:t>
+                            </w:r>
+                            <w:r>
+                              <w:t xml:space="preserve"> </w:t>
                             </w:r>
                           </w:p>
                           <w:p>
@@ -1482,7 +1575,13 @@
                     </w:p>
                     <w:p>
                       <w:r>
-                        <w:t xml:space="preserve"> Maximum Character: nil </w:t>
+                        <w:t xml:space="preserve"> Maximum Character: </w:t>
+                      </w:r>
+                      <w:r>
+                        <w:t>2000</w:t>
+                      </w:r>
+                      <w:r>
+                        <w:t xml:space="preserve"> </w:t>
                       </w:r>
                     </w:p>
                     <w:p>
@@ -1564,7 +1663,15 @@
         </w:rPr>
       </w:pPr>
       <w:r>
-        <w:t>Drop down, check box, multiple choice - So for these types of questions the options are added and these options can be also deleted</w:t>
+        <w:t xml:space="preserve">Drop down, check box, multiple choice - So for these types of questions the options are </w:t>
+      </w:r>
+      <w:proofErr w:type="gramStart"/>
+      <w:r>
+        <w:t>added</w:t>
+      </w:r>
+      <w:proofErr w:type="gramEnd"/>
+      <w:r>
+        <w:t xml:space="preserve"> and these options can be also deleted</w:t>
       </w:r>
     </w:p>
     <w:p>
@@ -1629,7 +1736,23 @@
     </w:p>
     <w:p>
       <w:r>
-        <w:t>Each option is of input type text and they will be having a minimum character 5. And maximum character as 100. So for these type of postings, options should be one or more than one</w:t>
+        <w:t xml:space="preserve">Each option is of input type </w:t>
+      </w:r>
+      <w:proofErr w:type="gramStart"/>
+      <w:r>
+        <w:t>text</w:t>
+      </w:r>
+      <w:proofErr w:type="gramEnd"/>
+      <w:r>
+        <w:t xml:space="preserve"> and they will be having a minimum character 5. And maximum character as 100. </w:t>
+      </w:r>
+      <w:proofErr w:type="gramStart"/>
+      <w:r>
+        <w:t>So</w:t>
+      </w:r>
+      <w:proofErr w:type="gramEnd"/>
+      <w:r>
+        <w:t xml:space="preserve"> for these type of postings, options should be one or more than one</w:t>
       </w:r>
     </w:p>
     <w:p/>
@@ -1647,7 +1770,23 @@
           <w:bCs/>
         </w:rPr>
         <w:lastRenderedPageBreak/>
-        <w:t>Image as a input type</w:t>
+        <w:t xml:space="preserve">Image as </w:t>
+      </w:r>
+      <w:proofErr w:type="gramStart"/>
+      <w:r>
+        <w:rPr>
+          <w:b/>
+          <w:bCs/>
+        </w:rPr>
+        <w:t>a</w:t>
+      </w:r>
+      <w:proofErr w:type="gramEnd"/>
+      <w:r>
+        <w:rPr>
+          <w:b/>
+          <w:bCs/>
+        </w:rPr>
+        <w:t xml:space="preserve"> input type</w:t>
       </w:r>
       <w:r>
         <w:rPr>
@@ -1669,8 +1808,13 @@
         <w:t xml:space="preserve">Image file format Such as </w:t>
       </w:r>
       <w:r>
-        <w:t>.jpg, .jpeg, .png</w:t>
-      </w:r>
+        <w:t>.jpg, .jpeg, .</w:t>
+      </w:r>
+      <w:proofErr w:type="spellStart"/>
+      <w:r>
+        <w:t>png</w:t>
+      </w:r>
+      <w:proofErr w:type="spellEnd"/>
     </w:p>
     <w:p>
       <w:pPr>
@@ -1723,12 +1867,28 @@
     <w:p/>
     <w:p>
       <w:r>
-        <w:t xml:space="preserve">Each question will be containing a footer for the element. So which has two buttons such as copy and required. </w:t>
-      </w:r>
-    </w:p>
-    <w:p>
-      <w:r>
-        <w:t>Required button is used to make the user who responds to the particular question making it as mandatory</w:t>
+        <w:t xml:space="preserve">Each question will be containing a footer for the element. </w:t>
+      </w:r>
+      <w:proofErr w:type="gramStart"/>
+      <w:r>
+        <w:t>So</w:t>
+      </w:r>
+      <w:proofErr w:type="gramEnd"/>
+      <w:r>
+        <w:t xml:space="preserve"> which has two buttons such as copy and required. </w:t>
+      </w:r>
+    </w:p>
+    <w:p>
+      <w:r>
+        <w:t xml:space="preserve">Required button is used to make the user who responds to the </w:t>
+      </w:r>
+      <w:proofErr w:type="gramStart"/>
+      <w:r>
+        <w:t>particular question</w:t>
+      </w:r>
+      <w:proofErr w:type="gramEnd"/>
+      <w:r>
+        <w:t xml:space="preserve"> making it as mandatory</w:t>
       </w:r>
       <w:r>
         <w:rPr>
@@ -1974,8 +2134,17 @@
           <w:sz w:val="24"/>
           <w:szCs w:val="24"/>
         </w:rPr>
-        <w:t>Response to the particular survey</w:t>
-      </w:r>
+        <w:t xml:space="preserve">Response to the </w:t>
+      </w:r>
+      <w:proofErr w:type="gramStart"/>
+      <w:r>
+        <w:rPr>
+          <w:sz w:val="24"/>
+          <w:szCs w:val="24"/>
+        </w:rPr>
+        <w:t>particular survey</w:t>
+      </w:r>
+      <w:proofErr w:type="gramEnd"/>
     </w:p>
     <w:p>
       <w:pPr>
@@ -2045,7 +2214,15 @@
     <w:p>
       <w:r>
         <w:lastRenderedPageBreak/>
-        <w:t>After adding the questions for the particular survey. Admin can publish this survey.</w:t>
+        <w:t xml:space="preserve">After adding the questions for the </w:t>
+      </w:r>
+      <w:proofErr w:type="gramStart"/>
+      <w:r>
+        <w:t>particular survey</w:t>
+      </w:r>
+      <w:proofErr w:type="gramEnd"/>
+      <w:r>
+        <w:t>. Admin can publish this survey.</w:t>
       </w:r>
     </w:p>
     <w:p/>
@@ -2057,7 +2234,15 @@
         <w:t>back-end</w:t>
       </w:r>
       <w:r>
-        <w:t xml:space="preserve"> process and now the admin is able to create a new survey or edit survey exists and delete it whenever he/ she wants and users are now able to respond to the survey so the user will be having different layout of front end as the questions are passed from the database as a form.</w:t>
+        <w:t xml:space="preserve"> process and now the admin </w:t>
+      </w:r>
+      <w:proofErr w:type="gramStart"/>
+      <w:r>
+        <w:t>is able to</w:t>
+      </w:r>
+      <w:proofErr w:type="gramEnd"/>
+      <w:r>
+        <w:t xml:space="preserve"> create a new survey or edit survey exists and delete it whenever he/ she wants and users are now able to respond to the survey so the user will be having different layout of front end as the questions are passed from the database as a form.</w:t>
       </w:r>
     </w:p>
     <w:p/>
@@ -2137,27 +2322,55 @@
         <w:rPr>
           <w:lang w:val="en-US"/>
         </w:rPr>
-        <w:t xml:space="preserve"> information and details about the user or the user must have logged in to the survey application and respond to the respective survey</w:t>
-      </w:r>
-    </w:p>
-    <w:p>
-      <w:pPr>
+        <w:t xml:space="preserve"> information and details about the </w:t>
+      </w:r>
+      <w:proofErr w:type="gramStart"/>
+      <w:r>
         <w:rPr>
           <w:lang w:val="en-US"/>
         </w:rPr>
-      </w:pPr>
-    </w:p>
-    <w:p>
-      <w:pPr>
+        <w:t>user</w:t>
+      </w:r>
+      <w:proofErr w:type="gramEnd"/>
+      <w:r>
         <w:rPr>
           <w:lang w:val="en-US"/>
         </w:rPr>
-      </w:pPr>
-      <w:r>
+        <w:t xml:space="preserve"> or the user must have logged in to the survey application and respond to the respective survey</w:t>
+      </w:r>
+    </w:p>
+    <w:p>
+      <w:pPr>
         <w:rPr>
           <w:lang w:val="en-US"/>
         </w:rPr>
-        <w:t>At the header section of the form, it contains the title of the form, and lets respect descriptions that the admin have added for their particular survey And below that, the particular questions are followed</w:t>
+      </w:pPr>
+    </w:p>
+    <w:p>
+      <w:pPr>
+        <w:rPr>
+          <w:lang w:val="en-US"/>
+        </w:rPr>
+      </w:pPr>
+      <w:r>
+        <w:rPr>
+          <w:lang w:val="en-US"/>
+        </w:rPr>
+        <w:t xml:space="preserve">At the header section of the form, it contains the title of the form, and </w:t>
+      </w:r>
+      <w:proofErr w:type="gramStart"/>
+      <w:r>
+        <w:rPr>
+          <w:lang w:val="en-US"/>
+        </w:rPr>
+        <w:t>lets</w:t>
+      </w:r>
+      <w:proofErr w:type="gramEnd"/>
+      <w:r>
+        <w:rPr>
+          <w:lang w:val="en-US"/>
+        </w:rPr>
+        <w:t xml:space="preserve"> respect descriptions that the admin have added for their particular survey And below that, the particular questions are followed</w:t>
       </w:r>
     </w:p>
     <w:p>
@@ -2226,13 +2439,7 @@
                           </w:p>
                           <w:p>
                             <w:r>
-                              <w:t xml:space="preserve">Placeholder: Enter the </w:t>
-                            </w:r>
-                            <w:r>
-                              <w:t xml:space="preserve">Answer </w:t>
-                            </w:r>
-                            <w:r>
-                              <w:t xml:space="preserve">  </w:t>
+                              <w:t xml:space="preserve">Placeholder: Enter the Answer   </w:t>
                             </w:r>
                           </w:p>
                           <w:p>
@@ -2247,10 +2454,15 @@
                           </w:p>
                           <w:p>
                             <w:r>
-                              <w:t xml:space="preserve">Required: Yes </w:t>
+                              <w:t>Required: Yes /</w:t>
                             </w:r>
+                            <w:proofErr w:type="gramStart"/>
                             <w:r>
-                              <w:t>/no according to the question</w:t>
+                              <w:t>no</w:t>
+                            </w:r>
+                            <w:proofErr w:type="gramEnd"/>
+                            <w:r>
+                              <w:t xml:space="preserve"> according to the question</w:t>
                             </w:r>
                           </w:p>
                           <w:p>
@@ -2329,13 +2541,7 @@
                     </w:p>
                     <w:p>
                       <w:r>
-                        <w:t xml:space="preserve">Placeholder: Enter the </w:t>
-                      </w:r>
-                      <w:r>
-                        <w:t xml:space="preserve">Answer </w:t>
-                      </w:r>
-                      <w:r>
-                        <w:t xml:space="preserve">  </w:t>
+                        <w:t xml:space="preserve">Placeholder: Enter the Answer   </w:t>
                       </w:r>
                     </w:p>
                     <w:p>
@@ -2350,10 +2556,15 @@
                     </w:p>
                     <w:p>
                       <w:r>
-                        <w:t xml:space="preserve">Required: Yes </w:t>
+                        <w:t>Required: Yes /</w:t>
                       </w:r>
+                      <w:proofErr w:type="gramStart"/>
                       <w:r>
-                        <w:t>/no according to the question</w:t>
+                        <w:t>no</w:t>
+                      </w:r>
+                      <w:proofErr w:type="gramEnd"/>
+                      <w:r>
+                        <w:t xml:space="preserve"> according to the question</w:t>
                       </w:r>
                     </w:p>
                     <w:p>
@@ -2458,35 +2669,36 @@
         <w:rPr>
           <w:lang w:val="en-US"/>
         </w:rPr>
-        <w:t>The user is able to view all the survey that is created by the admin and he/she is able to choose a particular survey for the response</w:t>
-      </w:r>
-    </w:p>
-    <w:p>
-      <w:pPr>
+        <w:t xml:space="preserve">The user is able to view all the </w:t>
+      </w:r>
+      <w:proofErr w:type="gramStart"/>
+      <w:r>
         <w:rPr>
           <w:lang w:val="en-US"/>
         </w:rPr>
-      </w:pPr>
-    </w:p>
-    <w:p>
-      <w:pPr>
+        <w:t>survey</w:t>
+      </w:r>
+      <w:proofErr w:type="gramEnd"/>
+      <w:r>
         <w:rPr>
           <w:lang w:val="en-US"/>
         </w:rPr>
-      </w:pPr>
+        <w:t xml:space="preserve"> that is created by the </w:t>
+      </w:r>
+      <w:proofErr w:type="gramStart"/>
       <w:r>
         <w:rPr>
           <w:lang w:val="en-US"/>
         </w:rPr>
-        <w:t>The form will be containing the questions and its respective input type options Now the user is able to answer the survey</w:t>
-      </w:r>
-    </w:p>
-    <w:p>
-      <w:pPr>
+        <w:t>admin</w:t>
+      </w:r>
+      <w:proofErr w:type="gramEnd"/>
+      <w:r>
         <w:rPr>
           <w:lang w:val="en-US"/>
         </w:rPr>
-      </w:pPr>
+        <w:t xml:space="preserve"> and he/she is able to choose a particular survey for the response</w:t>
+      </w:r>
     </w:p>
     <w:p>
       <w:pPr>
@@ -2494,11 +2706,74 @@
           <w:lang w:val="en-US"/>
         </w:rPr>
       </w:pPr>
-      <w:r>
+    </w:p>
+    <w:p>
+      <w:pPr>
         <w:rPr>
           <w:lang w:val="en-US"/>
         </w:rPr>
-        <w:t>User have two buttons below the form</w:t>
+      </w:pPr>
+      <w:r>
+        <w:rPr>
+          <w:lang w:val="en-US"/>
+        </w:rPr>
+        <w:t xml:space="preserve">The form will </w:t>
+      </w:r>
+      <w:proofErr w:type="gramStart"/>
+      <w:r>
+        <w:rPr>
+          <w:lang w:val="en-US"/>
+        </w:rPr>
+        <w:t>be containing</w:t>
+      </w:r>
+      <w:proofErr w:type="gramEnd"/>
+      <w:r>
+        <w:rPr>
+          <w:lang w:val="en-US"/>
+        </w:rPr>
+        <w:t xml:space="preserve"> the questions and its respective input type options Now the user is able to answer the survey</w:t>
+      </w:r>
+    </w:p>
+    <w:p>
+      <w:pPr>
+        <w:rPr>
+          <w:lang w:val="en-US"/>
+        </w:rPr>
+      </w:pPr>
+    </w:p>
+    <w:p>
+      <w:pPr>
+        <w:rPr>
+          <w:lang w:val="en-US"/>
+        </w:rPr>
+      </w:pPr>
+      <w:proofErr w:type="gramStart"/>
+      <w:r>
+        <w:rPr>
+          <w:lang w:val="en-US"/>
+        </w:rPr>
+        <w:t>User</w:t>
+      </w:r>
+      <w:proofErr w:type="gramEnd"/>
+      <w:r>
+        <w:rPr>
+          <w:lang w:val="en-US"/>
+        </w:rPr>
+        <w:t xml:space="preserve"> </w:t>
+      </w:r>
+      <w:proofErr w:type="gramStart"/>
+      <w:r>
+        <w:rPr>
+          <w:lang w:val="en-US"/>
+        </w:rPr>
+        <w:t>have</w:t>
+      </w:r>
+      <w:proofErr w:type="gramEnd"/>
+      <w:r>
+        <w:rPr>
+          <w:lang w:val="en-US"/>
+        </w:rPr>
+        <w:t xml:space="preserve"> two buttons below the form</w:t>
       </w:r>
     </w:p>
     <w:p>
@@ -2554,7 +2829,21 @@
         <w:rPr>
           <w:lang w:val="en-US"/>
         </w:rPr>
-        <w:t>After submitting the response, this response will be saved with the information from the particular user with their user credentials or user information</w:t>
+        <w:t xml:space="preserve">After submitting the response, this response will be saved with the information from the </w:t>
+      </w:r>
+      <w:proofErr w:type="gramStart"/>
+      <w:r>
+        <w:rPr>
+          <w:lang w:val="en-US"/>
+        </w:rPr>
+        <w:t>particular user</w:t>
+      </w:r>
+      <w:proofErr w:type="gramEnd"/>
+      <w:r>
+        <w:rPr>
+          <w:lang w:val="en-US"/>
+        </w:rPr>
+        <w:t xml:space="preserve"> with their user credentials or user information</w:t>
       </w:r>
     </w:p>
     <w:sectPr>
@@ -4568,6 +4857,7 @@
   <w:style w:type="character" w:default="1" w:styleId="DefaultParagraphFont">
     <w:name w:val="Default Paragraph Font"/>
     <w:uiPriority w:val="1"/>
+    <w:semiHidden/>
     <w:unhideWhenUsed/>
   </w:style>
   <w:style w:type="table" w:default="1" w:styleId="TableNormal">

</xml_diff>